<commit_message>
final doc for susan edits
</commit_message>
<xml_diff>
--- a/content/SC_Hub__Climate_and_carbon_stocks.docx
+++ b/content/SC_Hub__Climate_and_carbon_stocks.docx
@@ -13,7 +13,31 @@
         <w:t xml:space="preserve"> </w:t>
       </w:r>
       <w:r>
-        <w:t xml:space="preserve">Hub:Climate</w:t>
+        <w:t xml:space="preserve">Hub:Linkages</w:t>
+      </w:r>
+      <w:r>
+        <w:t xml:space="preserve"> </w:t>
+      </w:r>
+      <w:r>
+        <w:t xml:space="preserve">between</w:t>
+      </w:r>
+      <w:r>
+        <w:t xml:space="preserve"> </w:t>
+      </w:r>
+      <w:r>
+        <w:t xml:space="preserve">soil</w:t>
+      </w:r>
+      <w:r>
+        <w:t xml:space="preserve"> </w:t>
+      </w:r>
+      <w:r>
+        <w:t xml:space="preserve">order,</w:t>
+      </w:r>
+      <w:r>
+        <w:t xml:space="preserve"> </w:t>
+      </w:r>
+      <w:r>
+        <w:t xml:space="preserve">ecosystems</w:t>
       </w:r>
       <w:r>
         <w:t xml:space="preserve"> </w:t>
@@ -25,31 +49,7 @@
         <w:t xml:space="preserve"> </w:t>
       </w:r>
       <w:r>
-        <w:t xml:space="preserve">Carbon</w:t>
-      </w:r>
-      <w:r>
-        <w:t xml:space="preserve"> </w:t>
-      </w:r>
-      <w:r>
-        <w:t xml:space="preserve">Stocks:</w:t>
-      </w:r>
-      <w:r>
-        <w:t xml:space="preserve"> </w:t>
-      </w:r>
-      <w:r>
-        <w:t xml:space="preserve">Earth</w:t>
-      </w:r>
-      <w:r>
-        <w:t xml:space="preserve"> </w:t>
-      </w:r>
-      <w:r>
-        <w:t xml:space="preserve">Systems</w:t>
-      </w:r>
-      <w:r>
-        <w:t xml:space="preserve"> </w:t>
-      </w:r>
-      <w:r>
-        <w:t xml:space="preserve">Modeling</w:t>
+        <w:t xml:space="preserve">climate</w:t>
       </w:r>
     </w:p>
     <w:p>
@@ -70,10 +70,10 @@
       <w:pPr>
         <w:pStyle w:val="Heading1"/>
       </w:pPr>
-      <w:bookmarkStart w:id="21" w:name="the-state-of-science-earth-system-modeling"/>
+      <w:bookmarkStart w:id="21" w:name="classifying-the-worlds-soils"/>
       <w:bookmarkEnd w:id="21"/>
       <w:r>
-        <w:t xml:space="preserve">The State of Science: Earth System Modeling</w:t>
+        <w:t xml:space="preserve">Classifying the World’s Soils</w:t>
       </w:r>
     </w:p>
     <w:p>
@@ -81,25 +81,7 @@
         <w:pStyle w:val="FirstParagraph"/>
       </w:pPr>
       <w:r>
-        <w:t xml:space="preserve">The state of climate science has been ever evolving in the face of global climate change. Global climate change is the overall increase of the Earth’s temperature by the input of greenhouse gases into the Earth’s atmosphere. This increase in temperature not only affects the planet’s atmosphere, but also the terrestrial (land-based) processes involved in the Earth’s crust, both above ground and below ground. One of the most important processes being effected in terrestrial ecosystems is the soil carbon cycle. See the previous blog post titled the</w:t>
-      </w:r>
-      <w:r>
-        <w:t xml:space="preserve"> </w:t>
-      </w:r>
-      <w:r>
-        <w:t xml:space="preserve">“</w:t>
-      </w:r>
-      <w:r>
-        <w:t xml:space="preserve">Dynamic role of soil and terrestrial ecosystems in the global C cycle</w:t>
-      </w:r>
-      <w:r>
-        <w:t xml:space="preserve">”</w:t>
-      </w:r>
-      <w:r>
-        <w:t xml:space="preserve"> </w:t>
-      </w:r>
-      <w:r>
-        <w:t xml:space="preserve">to learn the essentials on the soil carbon cycle.</w:t>
+        <w:t xml:space="preserve">Across the planet there are a wide variety of ecosystems all hosted by a unique soil. Each soil is defined by different factors of soil pedogensis all that give a soil its distinct capabilities to hold nutrients, water and organisms for that area of the world. Different soil types are important to the biodiversity of ecosystems and the organisms they hold. Just as biodiversity of plants and animals is important to overall ecosystem health, the biodiversity of the worlds soils are what provide the skin of the Earth’s crust that make it possible to sustain life.</w:t>
       </w:r>
     </w:p>
     <w:p>
@@ -107,7 +89,7 @@
         <w:pStyle w:val="BodyText"/>
       </w:pPr>
       <w:r>
-        <w:t xml:space="preserve">Earth system models (ESM) work to integrate the interactions between the atmosphere, plants, soil and water to predict responses to certain conditions. ESMs are important for predicting the future effects of climate change on soil carbon stocks. Current ESMs suggest there is significant potential soil to uptake a large amount of carbon from the atmosphere within this century, given the use of best land management practices. As with all models there are uncertainties within these relationships nonetheless. Findings from Heimann and Reichstein (2008) suggest that the relationship between climate and carbon in terrestrial systems is actually a series of nested systems of positive feedback loops. Accurately accounting for the nested systems within the larger system creates major challenges in accurate ESMs (Figure 1).</w:t>
+        <w:t xml:space="preserve">Like the five kingdom classification system, soil scientists have worked to group together soils with similar characteristics into groups called orders. The two widely recognized ways for classifying soil orders are from the International Union of Soil Sciences and the U.S. Department of Agriculture soil orders. The International Union of Soil Sciences created the World Reference Base which delineated global soils into 30 different soil orders and is the International soil classification system. The USDA Soil Taxonomy has 12 soil orders and is the American soil classification system. Each order is differentiated by one or two dominant physical, chemical, or biological properties.</w:t>
       </w:r>
     </w:p>
     <w:p>
@@ -117,14 +99,14 @@
       <w:r>
         <w:drawing>
           <wp:inline>
-            <wp:extent cx="5334000" cy="3636010"/>
+            <wp:extent cx="5334000" cy="4137454"/>
             <wp:effectExtent b="0" l="0" r="0" t="0"/>
-            <wp:docPr descr="Figure 1: Three examples of positive feedback loops of carbon dioxide with terrestrial ecosystems overlaid on a global map of soil organic carbon (SOC) stocks. (Heimann and Reichmann, 2008)." title="" id="1" name="Picture"/>
+            <wp:docPr descr="Figure 1: The Global Soil Regions map using the USDA 12 order soil taxonomy system. (NRCS)" title="" id="1" name="Picture"/>
             <a:graphic>
               <a:graphicData uri="http://schemas.openxmlformats.org/drawingml/2006/picture">
                 <pic:pic>
                   <pic:nvPicPr>
-                    <pic:cNvPr descr="C:\Users\Casey\Desktop\NREM%20691\SOC-Hub\content\images_blog_1\Figure1.png" id="0" name="Picture"/>
+                    <pic:cNvPr descr="C:\Users\Casey\Desktop\NREM%20691\SOC-Hub\content\images_blog_2\Figure2.jpg" id="0" name="Picture"/>
                     <pic:cNvPicPr>
                       <a:picLocks noChangeArrowheads="1" noChangeAspect="1"/>
                     </pic:cNvPicPr>
@@ -138,7 +120,7 @@
                   <pic:spPr bwMode="auto">
                     <a:xfrm>
                       <a:off x="0" y="0"/>
-                      <a:ext cx="5334000" cy="3636010"/>
+                      <a:ext cx="5334000" cy="4137454"/>
                     </a:xfrm>
                     <a:prstGeom prst="rect">
                       <a:avLst/>
@@ -162,7 +144,7 @@
         <w:pStyle w:val="ImageCaption"/>
       </w:pPr>
       <w:r>
-        <w:t xml:space="preserve">Figure 1: Three examples of positive feedback loops of carbon dioxide with terrestrial ecosystems overlaid on a global map of soil organic carbon (SOC) stocks. (Heimann and Reichmann, 2008).</w:t>
+        <w:t xml:space="preserve">Figure 1: The Global Soil Regions map using the USDA 12 order soil taxonomy system. (NRCS)</w:t>
       </w:r>
     </w:p>
     <w:p>
@@ -181,53 +163,37 @@
         <w:pStyle w:val="BodyText"/>
       </w:pPr>
       <w:r>
-        <w:t xml:space="preserve">Todd-Brown et al. 2014</w:t>
-      </w:r>
-      <w:r>
-        <w:t xml:space="preserve"> </w:t>
+        <w:t xml:space="preserve">Check out this [link] (</w:t>
       </w:r>
       <w:hyperlink r:id="rId23">
         <w:r>
           <w:rPr>
             <w:rStyle w:val="Hyperlink"/>
           </w:rPr>
-          <w:t xml:space="preserve">DOI</w:t>
+          <w:t xml:space="preserve">https://www.nrcs.usda.gov/wps/portal/nrcs/detail/soils/edu/?cid=nrcs142p2_053588</w:t>
         </w:r>
       </w:hyperlink>
       <w:r>
-        <w:br w:type="textWrapping"/>
-      </w:r>
-      <w:r>
-        <w:t xml:space="preserve">Heimann and Reichstein (2008)</w:t>
-      </w:r>
-      <w:r>
-        <w:t xml:space="preserve"> </w:t>
+        <w:t xml:space="preserve">) to explore the USDA 12 soil orders of Soil Taxonomy</w:t>
+      </w:r>
+    </w:p>
+    <w:p>
+      <w:pPr>
+        <w:pStyle w:val="BodyText"/>
+      </w:pPr>
+      <w:r>
+        <w:t xml:space="preserve">To explore the 30 orders of the World Reference Base classification system, click [here] (</w:t>
       </w:r>
       <w:hyperlink r:id="rId24">
         <w:r>
           <w:rPr>
             <w:rStyle w:val="Hyperlink"/>
           </w:rPr>
-          <w:t xml:space="preserve">DOI</w:t>
+          <w:t xml:space="preserve">http://www.fao.org/soils-portal/soil-survey/soil-classification/world-reference-base/en/</w:t>
         </w:r>
       </w:hyperlink>
-    </w:p>
-    <w:p>
-      <w:pPr>
-        <w:pStyle w:val="Heading1"/>
-      </w:pPr>
-      <w:bookmarkStart w:id="25" w:name="changing-climate-and-its-complicated-relationship-with-soil-carbon"/>
-      <w:bookmarkEnd w:id="25"/>
-      <w:r>
-        <w:t xml:space="preserve">Changing climate and it’s complicated relationship with soil carbon</w:t>
-      </w:r>
-    </w:p>
-    <w:p>
-      <w:pPr>
-        <w:pStyle w:val="FirstParagraph"/>
-      </w:pPr>
-      <w:r>
-        <w:t xml:space="preserve">Different climates present different challenges to ESM. Dependent on the latitude a soil falls upon the soil carbon will have different vulnerabilities to global climate change. Table 1 shows the amount of carbon in each soil by biome. Permafrost and peatlands have some of the highest amounts of soil organic carbon (SOC) trapped within their soils. As the Earth’s temperature increases the carbon stored in these soils is threatened by the melting of these partially frozen soils and therefore reigniting the metabolisms of the microbes in the soil, which then respire CO2 back into the atmosphere. This melting permafrost is a key example of the uncertainties that effect ESMs. The main sources of uncertainty in ESMs are climate control on net primary productivity (NPP), soil respiration, tropical forest to savannah conversion, and the turnover time of live carbon or live plant biomass. More about these sources of uncertainty can be found in this sections resources.</w:t>
+      <w:r>
+        <w:t xml:space="preserve">)</w:t>
       </w:r>
     </w:p>
     <w:p>
@@ -237,20 +203,20 @@
       <w:r>
         <w:drawing>
           <wp:inline>
-            <wp:extent cx="5334000" cy="2485954"/>
+            <wp:extent cx="5334000" cy="3441290"/>
             <wp:effectExtent b="0" l="0" r="0" t="0"/>
-            <wp:docPr descr="Table 1: SOC by biome given by Jackson et al. 2017" title="" id="1" name="Picture"/>
+            <wp:docPr descr="Figure 2: Soil types in the Northern Hemisphere and their weathering processes classified by both the World Reference Base adn USDA Soil Taxonomy." title="" id="1" name="Picture"/>
             <a:graphic>
               <a:graphicData uri="http://schemas.openxmlformats.org/drawingml/2006/picture">
                 <pic:pic>
                   <pic:nvPicPr>
-                    <pic:cNvPr descr="C:\Users\Casey\Desktop\NREM%20691\SOC-Hub\content\images_blog_1\Table1.png" id="0" name="Picture"/>
+                    <pic:cNvPr descr="C:\Users\Casey\Desktop\NREM%20691\SOC-Hub\content\images_blog_2\Figure6.jpg" id="0" name="Picture"/>
                     <pic:cNvPicPr>
                       <a:picLocks noChangeArrowheads="1" noChangeAspect="1"/>
                     </pic:cNvPicPr>
                   </pic:nvPicPr>
                   <pic:blipFill>
-                    <a:blip r:embed="rId26"/>
+                    <a:blip r:embed="rId25"/>
                     <a:stretch>
                       <a:fillRect/>
                     </a:stretch>
@@ -258,7 +224,7 @@
                   <pic:spPr bwMode="auto">
                     <a:xfrm>
                       <a:off x="0" y="0"/>
-                      <a:ext cx="5334000" cy="2485954"/>
+                      <a:ext cx="5334000" cy="3441290"/>
                     </a:xfrm>
                     <a:prstGeom prst="rect">
                       <a:avLst/>
@@ -282,7 +248,50 @@
         <w:pStyle w:val="ImageCaption"/>
       </w:pPr>
       <w:r>
-        <w:t xml:space="preserve">Table 1: SOC by biome given by Jackson et al. 2017</w:t>
+        <w:t xml:space="preserve">Figure 2: Soil types in the Northern Hemisphere and their weathering processes classified by both the World Reference Base adn USDA Soil Taxonomy.</w:t>
+      </w:r>
+    </w:p>
+    <w:p>
+      <w:pPr>
+        <w:pStyle w:val="Heading1"/>
+      </w:pPr>
+      <w:bookmarkStart w:id="26" w:name="soils-formation-to-biome-creation"/>
+      <w:bookmarkEnd w:id="26"/>
+      <w:r>
+        <w:t xml:space="preserve">Soils formation to biome creation</w:t>
+      </w:r>
+    </w:p>
+    <w:p>
+      <w:pPr>
+        <w:pStyle w:val="FirstParagraph"/>
+      </w:pPr>
+      <w:r>
+        <w:t xml:space="preserve">Soil pedogensis is the process of soil formation from a series of environmental factors.</w:t>
+      </w:r>
+      <w:r>
+        <w:t xml:space="preserve"> </w:t>
+      </w:r>
+      <w:r>
+        <w:t xml:space="preserve">The five main factors of soil pedogensis are, climate, organisms (including humans), relief, parent material, and time. Commonly referred to as CLORPT, these factors along with their processes of additions, removals, transfers and transformations create each pedon of attributes, soil type (classification), qualities and suitability.</w:t>
+      </w:r>
+    </w:p>
+    <w:p>
+      <w:pPr>
+        <w:pStyle w:val="SourceCode"/>
+      </w:pPr>
+      <w:r>
+        <w:rPr>
+          <w:rStyle w:val="VerbatimChar"/>
+        </w:rPr>
+        <w:t xml:space="preserve">                                      #FACTORS + PROCESSES = PEDON </w:t>
+      </w:r>
+    </w:p>
+    <w:p>
+      <w:pPr>
+        <w:pStyle w:val="FirstParagraph"/>
+      </w:pPr>
+      <w:r>
+        <w:t xml:space="preserve">These soil forming factors and processes are unique to each climate, thus resulting in unique pedons. An example would be that artic soils have a soil forming factor of parent material influenced by glacial despoists and they have a process of freeze thaw transformations. Tropical soils on the other hand can be formed by different parent material of volcanic orgins (although not all volcanically dervied parnet material is in the tropics) that has been influenced by the process of leaching by heavy rains. It is this stark difference in factors and porcesses that give the Earth its unique soil pedons, resulting in the worlds unque ecosystems!</w:t>
       </w:r>
     </w:p>
     <w:p>
@@ -290,7 +299,25 @@
         <w:pStyle w:val="BodyText"/>
       </w:pPr>
       <w:r>
-        <w:t xml:space="preserve">One ESM that is trying to reduce this uncertainty, specifically in the turnover time of live carbon, is the Coupled Model Intercomparison Project Phase 5 (CMIP5). This model is looking at the two main pools of carbon live (vegetation) and dead (decomposing organic matter) in order to address how carbon may be changing with climate change. By separating the carbon into two separate pools the variables on carbon feedbacks can be better controlled and manipulated within the model. Figure 2 shows the results from the CMIP5 model.</w:t>
+        <w:t xml:space="preserve">Why do we care about a diversity of soil types? Soils are the second most important influence on vegetation after climate. To understand the link between climate and vegetation see the previous blog post titled</w:t>
+      </w:r>
+      <w:r>
+        <w:t xml:space="preserve"> </w:t>
+      </w:r>
+      <w:r>
+        <w:t xml:space="preserve">“</w:t>
+      </w:r>
+      <w:r>
+        <w:t xml:space="preserve">Climate and Plant Distribution</w:t>
+      </w:r>
+      <w:r>
+        <w:t xml:space="preserve">”</w:t>
+      </w:r>
+      <w:r>
+        <w:t xml:space="preserve"> </w:t>
+      </w:r>
+      <w:r>
+        <w:t xml:space="preserve">(Link to GW and PL blog post 2aiii). The fertility of the soil along with the climate determine the type and density of aboveground biomass for a region. In Figure 2 below the vegetation type, temperature and precipitation regime are categorized along a gradient below.</w:t>
       </w:r>
     </w:p>
     <w:p>
@@ -300,14 +327,14 @@
       <w:r>
         <w:drawing>
           <wp:inline>
-            <wp:extent cx="5334000" cy="3633514"/>
+            <wp:extent cx="4678680" cy="2735580"/>
             <wp:effectExtent b="0" l="0" r="0" t="0"/>
-            <wp:docPr descr="Figure 2: The five ESMs once CMIP5 protocol of the two carbon pool system is applied. The left two columns are the carbon inputs (live pools) and the right two columns are the carbon outputs (dead pools) (Koven et al., 2015)." title="" id="1" name="Picture"/>
+            <wp:docPr descr="Figure 3: The effects of climate on soil formation and dominant vegetation type. Soils are he second most important influence on vegetation after climate (Thomson Higher Education (2007)" title="" id="1" name="Picture"/>
             <a:graphic>
               <a:graphicData uri="http://schemas.openxmlformats.org/drawingml/2006/picture">
                 <pic:pic>
                   <pic:nvPicPr>
-                    <pic:cNvPr descr="C:\Users\Casey\Desktop\NREM%20691\SOC-Hub\content\images_blog_1\Figure2.png" id="0" name="Picture"/>
+                    <pic:cNvPr descr="C:\Users\Casey\Desktop\NREM%20691\SOC-Hub\content\images_blog_2\Figure7.jpg" id="0" name="Picture"/>
                     <pic:cNvPicPr>
                       <a:picLocks noChangeArrowheads="1" noChangeAspect="1"/>
                     </pic:cNvPicPr>
@@ -321,7 +348,7 @@
                   <pic:spPr bwMode="auto">
                     <a:xfrm>
                       <a:off x="0" y="0"/>
-                      <a:ext cx="5334000" cy="3633514"/>
+                      <a:ext cx="4678680" cy="2735580"/>
                     </a:xfrm>
                     <a:prstGeom prst="rect">
                       <a:avLst/>
@@ -345,7 +372,13 @@
         <w:pStyle w:val="ImageCaption"/>
       </w:pPr>
       <w:r>
-        <w:t xml:space="preserve">Figure 2: The five ESMs once CMIP5 protocol of the two carbon pool system is applied. The left two columns are the carbon inputs (live pools) and the right two columns are the carbon outputs (dead pools) (Koven et al., 2015).</w:t>
+        <w:t xml:space="preserve">Figure 3: The effects of climate on soil formation and dominant vegetation type.</w:t>
+      </w:r>
+      <w:r>
+        <w:t xml:space="preserve"> </w:t>
+      </w:r>
+      <w:r>
+        <w:t xml:space="preserve">Soils are he second most important influence on vegetation after climate (Thomson Higher Education (2007)</w:t>
       </w:r>
     </w:p>
     <w:p>
@@ -353,121 +386,17 @@
         <w:pStyle w:val="BodyText"/>
       </w:pPr>
       <w:r>
-        <w:t xml:space="preserve">** Further Resources**</w:t>
-      </w:r>
-    </w:p>
-    <w:p>
-      <w:pPr>
-        <w:pStyle w:val="BodyText"/>
-      </w:pPr>
-      <w:r>
-        <w:t xml:space="preserve">Olson et al. (2011),</w:t>
-      </w:r>
-      <w:r>
-        <w:t xml:space="preserve"> </w:t>
-      </w:r>
-      <w:hyperlink r:id="rId28">
-        <w:r>
-          <w:rPr>
-            <w:rStyle w:val="Hyperlink"/>
-          </w:rPr>
-          <w:t xml:space="preserve">DOI</w:t>
-        </w:r>
-      </w:hyperlink>
-      <w:r>
-        <w:br w:type="textWrapping"/>
-      </w:r>
-      <w:r>
-        <w:t xml:space="preserve">Fung et al., (2005)</w:t>
-      </w:r>
-      <w:r>
-        <w:t xml:space="preserve"> </w:t>
-      </w:r>
-      <w:hyperlink r:id="rId29">
-        <w:r>
-          <w:rPr>
-            <w:rStyle w:val="Hyperlink"/>
-          </w:rPr>
-          <w:t xml:space="preserve">DOI</w:t>
-        </w:r>
-      </w:hyperlink>
-      <w:r>
-        <w:br w:type="textWrapping"/>
-      </w:r>
-      <w:r>
-        <w:t xml:space="preserve">Jones et al., 2003</w:t>
-      </w:r>
-      <w:r>
-        <w:t xml:space="preserve"> </w:t>
-      </w:r>
-      <w:hyperlink r:id="rId30">
-        <w:r>
-          <w:rPr>
-            <w:rStyle w:val="Hyperlink"/>
-          </w:rPr>
-          <w:t xml:space="preserve">DOI</w:t>
-        </w:r>
-      </w:hyperlink>
-      <w:r>
-        <w:br w:type="textWrapping"/>
-      </w:r>
-      <w:r>
-        <w:t xml:space="preserve">Friedlingstein et al., (2006)</w:t>
-      </w:r>
-      <w:r>
-        <w:t xml:space="preserve"> </w:t>
-      </w:r>
-      <w:hyperlink r:id="rId31">
-        <w:r>
-          <w:rPr>
-            <w:rStyle w:val="Hyperlink"/>
-          </w:rPr>
-          <w:t xml:space="preserve">DOI</w:t>
-        </w:r>
-      </w:hyperlink>
-      <w:r>
-        <w:br w:type="textWrapping"/>
-      </w:r>
-      <w:r>
-        <w:t xml:space="preserve">Friend et al., (2014)</w:t>
-      </w:r>
-      <w:r>
-        <w:t xml:space="preserve"> </w:t>
-      </w:r>
-      <w:hyperlink r:id="rId32">
-        <w:r>
-          <w:rPr>
-            <w:rStyle w:val="Hyperlink"/>
-          </w:rPr>
-          <w:t xml:space="preserve">DOI</w:t>
-        </w:r>
-      </w:hyperlink>
-      <w:r>
-        <w:br w:type="textWrapping"/>
-      </w:r>
-      <w:r>
-        <w:t xml:space="preserve">Koven et al. (2015)</w:t>
-      </w:r>
-      <w:r>
-        <w:t xml:space="preserve"> </w:t>
-      </w:r>
-      <w:hyperlink r:id="rId33">
-        <w:r>
-          <w:rPr>
-            <w:rStyle w:val="Hyperlink"/>
-          </w:rPr>
-          <w:t xml:space="preserve">DOI</w:t>
-        </w:r>
-      </w:hyperlink>
+        <w:t xml:space="preserve">The density of vegetation for an area influences the belowground biomass in both roots and decomposing organic matter. Looking back at Figure 2 we can see that tropical and temperate regions host more organic matter than desert and arctic regions. This phenomenon is due to the density of vegetation in these regions that is vulnerable to quicker rates of decomposition. This cycle of the organic matter from the intake of carbon from the atmosphere through photosynthesis, to forming the aboveground biomass and then decomposing into the soils is one example of the many ecosystem services that the soil provides.</w:t>
+      </w:r>
     </w:p>
     <w:p>
       <w:pPr>
         <w:pStyle w:val="Heading1"/>
       </w:pPr>
-      <w:bookmarkStart w:id="34" w:name="models-for-management-how-esms-help-make-informed-decisions"/>
-      <w:bookmarkEnd w:id="34"/>
-      <w:r>
-        <w:t xml:space="preserve">Models for Management: How ESMs help make informed decisions</w:t>
+      <w:bookmarkStart w:id="28" w:name="importance-of-unique-soils-to-ecosystem-services"/>
+      <w:bookmarkEnd w:id="28"/>
+      <w:r>
+        <w:t xml:space="preserve">Importance of unique soils to ecosystem services</w:t>
       </w:r>
     </w:p>
     <w:p>
@@ -475,7 +404,25 @@
         <w:pStyle w:val="FirstParagraph"/>
       </w:pPr>
       <w:r>
-        <w:t xml:space="preserve">It is important to understand the amount of soil carbon across the globe as well as how it may change over time in order to managed it correctly. By understanding how soil carbon react under different management practices we can help manage the land for it’s best use and for the health of the overall environment. Land use emits 25% of the total anthropogenically influenced greenhouse gases (GHG) into the atmosphere. Of this 25%, the biggest contributors to GHG are agriculture and deforestation, making them the two main focuses of many ESMs.</w:t>
+        <w:t xml:space="preserve">Soils are critical in providing and supporting many of the ecosystem services. The Millennium Ecosystem Assessment defines ecosystem services as</w:t>
+      </w:r>
+      <w:r>
+        <w:t xml:space="preserve"> </w:t>
+      </w:r>
+      <w:r>
+        <w:t xml:space="preserve">“</w:t>
+      </w:r>
+      <w:r>
+        <w:t xml:space="preserve">the benefits people derive from ecosystems.</w:t>
+      </w:r>
+      <w:r>
+        <w:t xml:space="preserve">”</w:t>
+      </w:r>
+      <w:r>
+        <w:t xml:space="preserve"> </w:t>
+      </w:r>
+      <w:r>
+        <w:t xml:space="preserve">Basically these are the services that the Earth provides for free, and that most humans live their day to day lives without even thinking of them. The ecosystem service benefits fall into four main categories, supporting, provisioning, regulating and cultural services. Supporting services are necessary for the functioning of all other ecosystem services, provisioning services provide food, water and raw material to humans, regulating systems control the quality of air, water, climate, pests and disease, and cultural services provide spiritual, recreational, aesthetic enrichment. These services vary by each natural system due to climate differences, but all have one thing in common, humans need them in order to survive.</w:t>
       </w:r>
     </w:p>
     <w:p>
@@ -485,20 +432,20 @@
       <w:r>
         <w:drawing>
           <wp:inline>
-            <wp:extent cx="5334000" cy="3061475"/>
+            <wp:extent cx="5334000" cy="3662149"/>
             <wp:effectExtent b="0" l="0" r="0" t="0"/>
-            <wp:docPr descr="Figure 3: Figure 3: The total yearly contribution of CO2 from agriculture, forestry and other land uses (FOLU) and the combined agriculture forestry and other land uses (AFOLU) (Tubiello et al., 2015) . ." title="" id="1" name="Picture"/>
+            <wp:docPr descr="Figure 4: The proponents to ecosystem services from soil and how they provide to human populations. Millenium Ecosystem Assessment (2005)" title="" id="1" name="Picture"/>
             <a:graphic>
               <a:graphicData uri="http://schemas.openxmlformats.org/drawingml/2006/picture">
                 <pic:pic>
                   <pic:nvPicPr>
-                    <pic:cNvPr descr="C:\Users\Casey\Desktop\NREM%20691\SOC-Hub\content\images_blog_1\Figure3.png" id="0" name="Picture"/>
+                    <pic:cNvPr descr="C:\Users\Casey\Desktop\NREM%20691\SOC-Hub\content\images_blog_2\Figure11.jpg" id="0" name="Picture"/>
                     <pic:cNvPicPr>
                       <a:picLocks noChangeArrowheads="1" noChangeAspect="1"/>
                     </pic:cNvPicPr>
                   </pic:nvPicPr>
                   <pic:blipFill>
-                    <a:blip r:embed="rId35"/>
+                    <a:blip r:embed="rId29"/>
                     <a:stretch>
                       <a:fillRect/>
                     </a:stretch>
@@ -506,7 +453,7 @@
                   <pic:spPr bwMode="auto">
                     <a:xfrm>
                       <a:off x="0" y="0"/>
-                      <a:ext cx="5334000" cy="3061475"/>
+                      <a:ext cx="5334000" cy="3662149"/>
                     </a:xfrm>
                     <a:prstGeom prst="rect">
                       <a:avLst/>
@@ -530,7 +477,7 @@
         <w:pStyle w:val="ImageCaption"/>
       </w:pPr>
       <w:r>
-        <w:t xml:space="preserve">Figure 3: Figure 3: The total yearly contribution of CO2 from agriculture, forestry and other land uses (FOLU) and the combined agriculture forestry and other land uses (AFOLU) (Tubiello et al., 2015) . .</w:t>
+        <w:t xml:space="preserve">Figure 4: The proponents to ecosystem services from soil and how they provide to human populations. Millenium Ecosystem Assessment (2005)</w:t>
       </w:r>
     </w:p>
     <w:p>
@@ -538,25 +485,143 @@
         <w:pStyle w:val="BodyText"/>
       </w:pPr>
       <w:r>
-        <w:t xml:space="preserve">Movements are already being made to help sequester carbon through better land management, specifically in agriculture. The</w:t>
-      </w:r>
-      <w:r>
-        <w:t xml:space="preserve"> </w:t>
-      </w:r>
-      <w:r>
-        <w:t xml:space="preserve">“</w:t>
-      </w:r>
-      <w:r>
-        <w:t xml:space="preserve">4 per mil initiative</w:t>
-      </w:r>
-      <w:r>
-        <w:t xml:space="preserve">”</w:t>
-      </w:r>
-      <w:r>
-        <w:t xml:space="preserve"> </w:t>
-      </w:r>
-      <w:r>
-        <w:t xml:space="preserve">in France is looking to secure food and climate security by increasing the quantity of organic matter in the top 30-40cm of soils by 4% each year on over 570 million farms across the world 4permil. These movements however are only possible with an integrated implementation approach across scientists, land managers, farmers and policy makers. This discussion starts with ESM models of what SOC stocks look like across the globe and then predicting the positive effects that proper land management can have on increasing the SOC in vulnerable areas like those under agriculture.</w:t>
+        <w:t xml:space="preserve">Some of the ecosystem services provided by soil (or that involve soil) are listed from the IPCC 2002 report:</w:t>
+      </w:r>
+    </w:p>
+    <w:p>
+      <w:pPr>
+        <w:pStyle w:val="BodyText"/>
+      </w:pPr>
+      <w:r>
+        <w:rPr>
+          <w:i/>
+        </w:rPr>
+        <w:t xml:space="preserve">Clean air &amp; water</w:t>
+      </w:r>
+      <w:r>
+        <w:rPr>
+          <w:i/>
+        </w:rPr>
+        <w:t xml:space="preserve"> </w:t>
+      </w:r>
+      <w:r>
+        <w:t xml:space="preserve">Cultural, spiritual &amp; recreational values</w:t>
+      </w:r>
+      <w:r>
+        <w:t xml:space="preserve"> </w:t>
+      </w:r>
+      <w:r>
+        <w:rPr>
+          <w:i/>
+        </w:rPr>
+        <w:t xml:space="preserve">Decomposition and cycling of organic matter</w:t>
+      </w:r>
+      <w:r>
+        <w:rPr>
+          <w:i/>
+        </w:rPr>
+        <w:t xml:space="preserve"> </w:t>
+      </w:r>
+      <w:r>
+        <w:t xml:space="preserve">Gas exchange and carbon sequestration</w:t>
+      </w:r>
+      <w:r>
+        <w:t xml:space="preserve"> </w:t>
+      </w:r>
+      <w:r>
+        <w:rPr>
+          <w:i/>
+        </w:rPr>
+        <w:t xml:space="preserve">Maintenance of soil structure</w:t>
+      </w:r>
+      <w:r>
+        <w:rPr>
+          <w:i/>
+        </w:rPr>
+        <w:t xml:space="preserve"> </w:t>
+      </w:r>
+      <w:r>
+        <w:t xml:space="preserve">Medicines</w:t>
+      </w:r>
+      <w:r>
+        <w:t xml:space="preserve"> </w:t>
+      </w:r>
+      <w:r>
+        <w:rPr>
+          <w:i/>
+        </w:rPr>
+        <w:t xml:space="preserve">Plant growth control</w:t>
+      </w:r>
+      <w:r>
+        <w:rPr>
+          <w:i/>
+        </w:rPr>
+        <w:t xml:space="preserve"> </w:t>
+      </w:r>
+      <w:r>
+        <w:t xml:space="preserve">Pollination</w:t>
+      </w:r>
+      <w:r>
+        <w:t xml:space="preserve"> </w:t>
+      </w:r>
+      <w:r>
+        <w:rPr>
+          <w:i/>
+        </w:rPr>
+        <w:t xml:space="preserve">Production of food, fuel &amp; energy</w:t>
+      </w:r>
+      <w:r>
+        <w:rPr>
+          <w:i/>
+        </w:rPr>
+        <w:t xml:space="preserve"> </w:t>
+      </w:r>
+      <w:r>
+        <w:t xml:space="preserve">Regulation of nutrients and uptake</w:t>
+      </w:r>
+      <w:r>
+        <w:t xml:space="preserve"> </w:t>
+      </w:r>
+      <w:r>
+        <w:rPr>
+          <w:i/>
+        </w:rPr>
+        <w:t xml:space="preserve">Seed dispersal</w:t>
+      </w:r>
+      <w:r>
+        <w:rPr>
+          <w:i/>
+        </w:rPr>
+        <w:t xml:space="preserve"> </w:t>
+      </w:r>
+      <w:r>
+        <w:t xml:space="preserve">Soil detoxification</w:t>
+      </w:r>
+      <w:r>
+        <w:t xml:space="preserve"> </w:t>
+      </w:r>
+      <w:r>
+        <w:rPr>
+          <w:i/>
+        </w:rPr>
+        <w:t xml:space="preserve">Soil formation &amp; prevention of soil erosion</w:t>
+      </w:r>
+      <w:r>
+        <w:rPr>
+          <w:i/>
+        </w:rPr>
+        <w:t xml:space="preserve"> </w:t>
+      </w:r>
+      <w:r>
+        <w:t xml:space="preserve">Suppression of pests and diseases</w:t>
+      </w:r>
+    </w:p>
+    <w:p>
+      <w:pPr>
+        <w:pStyle w:val="BodyText"/>
+      </w:pPr>
+      <w:r>
+        <w:t xml:space="preserve">Who knew that soils have been under our feet this entire time providing most of the means we need to live?! Clearly this a lengthy list of services, all important for sustaining life. We need soils for the air we breathe, the water we drink, the food we consume, and everything in between. Without healthy soil there cannot be healthy ecosystems and in turn a healthy global human population.</w:t>
       </w:r>
     </w:p>
     <w:p>
@@ -566,20 +631,20 @@
       <w:r>
         <w:drawing>
           <wp:inline>
-            <wp:extent cx="5334000" cy="2154336"/>
+            <wp:extent cx="5334000" cy="4657064"/>
             <wp:effectExtent b="0" l="0" r="0" t="0"/>
-            <wp:docPr descr="Figure 4: Cross discipline cooperation in model creation and implementation of practice and policies to transition into climate smart agriculture. (Paustian et al., 2016)." title="" id="1" name="Picture"/>
+            <wp:docPr descr="Figure 5: The main ecosystem services provided by soils (Food and Agriculture Organization of the United Nations)." title="" id="1" name="Picture"/>
             <a:graphic>
               <a:graphicData uri="http://schemas.openxmlformats.org/drawingml/2006/picture">
                 <pic:pic>
                   <pic:nvPicPr>
-                    <pic:cNvPr descr="C:\Users\Casey\Desktop\NREM%20691\SOC-Hub\content\images_blog_1\Figure4.png" id="0" name="Picture"/>
+                    <pic:cNvPr descr="C:\Users\Casey\Desktop\NREM%20691\SOC-Hub\content\images_blog_2\Figure10.jpg" id="0" name="Picture"/>
                     <pic:cNvPicPr>
                       <a:picLocks noChangeArrowheads="1" noChangeAspect="1"/>
                     </pic:cNvPicPr>
                   </pic:nvPicPr>
                   <pic:blipFill>
-                    <a:blip r:embed="rId36"/>
+                    <a:blip r:embed="rId30"/>
                     <a:stretch>
                       <a:fillRect/>
                     </a:stretch>
@@ -587,7 +652,7 @@
                   <pic:spPr bwMode="auto">
                     <a:xfrm>
                       <a:off x="0" y="0"/>
-                      <a:ext cx="5334000" cy="2154336"/>
+                      <a:ext cx="5334000" cy="4657064"/>
                     </a:xfrm>
                     <a:prstGeom prst="rect">
                       <a:avLst/>
@@ -611,25 +676,26 @@
         <w:pStyle w:val="ImageCaption"/>
       </w:pPr>
       <w:r>
-        <w:t xml:space="preserve">Figure 4: Cross discipline cooperation in model creation and implementation of practice and policies to transition into</w:t>
-      </w:r>
-      <w:r>
-        <w:t xml:space="preserve"> </w:t>
-      </w:r>
-      <w:r>
-        <w:t xml:space="preserve">“</w:t>
-      </w:r>
-      <w:r>
-        <w:t xml:space="preserve">climate smart</w:t>
-      </w:r>
-      <w:r>
-        <w:t xml:space="preserve">”</w:t>
-      </w:r>
-      <w:r>
-        <w:t xml:space="preserve"> </w:t>
-      </w:r>
-      <w:r>
-        <w:t xml:space="preserve">agriculture. (Paustian et al., 2016).</w:t>
+        <w:t xml:space="preserve">Figure 5: The main ecosystem services provided by soils (Food and Agriculture Organization of the United Nations).</w:t>
+      </w:r>
+    </w:p>
+    <w:p>
+      <w:pPr>
+        <w:pStyle w:val="SourceCode"/>
+      </w:pPr>
+      <w:r>
+        <w:rPr>
+          <w:rStyle w:val="VerbatimChar"/>
+        </w:rPr>
+        <w:t xml:space="preserve">         "The nation that destroys its soil, destroys itself." -Franklin Delano Roosevelt</w:t>
+      </w:r>
+    </w:p>
+    <w:p>
+      <w:pPr>
+        <w:pStyle w:val="FirstParagraph"/>
+      </w:pPr>
+      <w:r>
+        <w:t xml:space="preserve">According to the Millennium Ecosystem Assessment 60% of ecosystem services are being degraded or used unsustainably. Nonlinear changes in ecosystem services include accelerating, abrupt and potentially irreversible changes to ecosystems. These nonlinear changes are becoming more and more common as climate change comes to the forefront as one of our greatest global issues. Due to the undetectable nature of these changes it is near to impossible to predict these events through modeling therefore the human capabilities to adapt are inhibited (See blog post titled Global Carbon Modeling to understand more about these abrupt changes and thershold modeling for climate change (Link to 2av.post)). One of these nonlinear responses to increased fossil fuel emissions is the atmospheres capacity to cleanse itself from potent greenhouse gases. The overwhelming amount of greenhouse gases in the atmosphere is inhibiting the Earth’s capability to regulate its global air temperature. Scientists have been heavily focused on this nonlinear change since the 1980s. Soils may hold some of the keys in helping to regulate the carbon within the atmosphere. Without managing these soils properly we could have more issues in the future with balancing the ecosystem cycles.</w:t>
       </w:r>
     </w:p>
     <w:p>
@@ -637,10 +703,7 @@
         <w:pStyle w:val="BodyText"/>
       </w:pPr>
       <w:r>
-        <w:rPr>
-          <w:b/>
-        </w:rPr>
-        <w:t xml:space="preserve">Further Resources</w:t>
+        <w:t xml:space="preserve">Connecting back to soil taxonomy, each unique soil type provides particular ecosystem services to the biome it is a part of. For example, soils in tropical climates, that have volcanic parent material, hold special physical and chemical properties that make it able to sequester carbon better than other soils by creating aggregates that make the carbon inaccessible to microbes. If the microbes cannot access the carbon in the soil then they cannot respire it and it stays in the ground rather than going into the atmosphere. This property is unique to volcanic parent material because of the role of iron and aluminum organo mineral particles play in stabilizing the aggregate particles.</w:t>
       </w:r>
     </w:p>
     <w:p>
@@ -648,7 +711,150 @@
         <w:pStyle w:val="BodyText"/>
       </w:pPr>
       <w:r>
-        <w:t xml:space="preserve">Tubiello et al., (2015)</w:t>
+        <w:t xml:space="preserve">Further References:</w:t>
+      </w:r>
+    </w:p>
+    <w:p>
+      <w:pPr>
+        <w:pStyle w:val="BodyText"/>
+      </w:pPr>
+      <w:r>
+        <w:t xml:space="preserve">Millenium Ecosystem Assessment</w:t>
+      </w:r>
+      <w:r>
+        <w:t xml:space="preserve"> </w:t>
+      </w:r>
+      <w:hyperlink r:id="rId31">
+        <w:r>
+          <w:rPr>
+            <w:rStyle w:val="Hyperlink"/>
+          </w:rPr>
+          <w:t xml:space="preserve">link</w:t>
+        </w:r>
+      </w:hyperlink>
+      <w:r>
+        <w:t xml:space="preserve"> </w:t>
+      </w:r>
+      <w:r>
+        <w:t xml:space="preserve">Clothier et al. 2011</w:t>
+      </w:r>
+      <w:r>
+        <w:t xml:space="preserve"> </w:t>
+      </w:r>
+      <w:hyperlink r:id="rId32">
+        <w:r>
+          <w:rPr>
+            <w:rStyle w:val="Hyperlink"/>
+          </w:rPr>
+          <w:t xml:space="preserve">doi</w:t>
+        </w:r>
+      </w:hyperlink>
+      <w:r>
+        <w:br w:type="textWrapping"/>
+      </w:r>
+      <w:r>
+        <w:t xml:space="preserve">Baveye et al. 2016</w:t>
+      </w:r>
+      <w:r>
+        <w:t xml:space="preserve"> </w:t>
+      </w:r>
+      <w:hyperlink r:id="rId33">
+        <w:r>
+          <w:rPr>
+            <w:rStyle w:val="Hyperlink"/>
+          </w:rPr>
+          <w:t xml:space="preserve">doi</w:t>
+        </w:r>
+      </w:hyperlink>
+    </w:p>
+    <w:p>
+      <w:pPr>
+        <w:pStyle w:val="Heading1"/>
+      </w:pPr>
+      <w:bookmarkStart w:id="34" w:name="soils-and-carbon-sequestration-locking-up-greenhouse-gases-underground"/>
+      <w:bookmarkEnd w:id="34"/>
+      <w:r>
+        <w:t xml:space="preserve">Soils and carbon sequestration: Locking up greenhouse gases underground</w:t>
+      </w:r>
+    </w:p>
+    <w:p>
+      <w:pPr>
+        <w:pStyle w:val="FirstParagraph"/>
+      </w:pPr>
+      <w:r>
+        <w:t xml:space="preserve">Sequestration of carbon is one of biggest ecosystem services. While there is carbon above ground that you can see in the form of vegetation, there is also so much carbon below ground. Soils hold ??? of the worlds carbon for terrestrial ecosystems. Carbon enters the vegetation through photosynthesis from the atmosphere and then is inputted into the soils through roots and decomposing organic matter. This organic matter (carbon) will either stay in the soil or be respired out back to the atmosphere. The amount of carbon allocated to each ecosystem is associated with climatic controls, like precipitation and temperature as well as the soil type, determining its pH and mineral components. See Figure 6 below from Jackson et al. (2017) to understand how much carbon is above and below ground for each ecosystem.</w:t>
+      </w:r>
+      <w:r>
+        <w:t xml:space="preserve"> </w:t>
+      </w:r>
+      <w:r>
+        <w:t xml:space="preserve">Figure 6: The amount of carbon above (green) and below ground biomass (topsoil = orange, subsoil = brown) for each biome. (Jackson et al., 2017)</w:t>
+      </w:r>
+    </w:p>
+    <w:p>
+      <w:pPr>
+        <w:pStyle w:val="BodyText"/>
+      </w:pPr>
+      <w:r>
+        <w:t xml:space="preserve">From this figure we can see that warmer wetter climates hold more organic carbon in their above ground biomass, while colder, wetter climates hold more carbon in their below ground biomass. This large amount of below ground biomass in the colder, wetter region of boreal moist biomes can be attributed to permafrost. Permafrost is soil that is frozen for more than two consecutive years. With rising global temperatures the permafrost thaws and activates the microbes within the soil. These now mobilized microbes start to decompose the carbon within the soil and the carbon is respired as the greenhouse gas of CO2. This creates a negative feedback loop that accelerates the consequences of climate change.</w:t>
+      </w:r>
+    </w:p>
+    <w:p>
+      <w:pPr>
+        <w:pStyle w:val="BodyText"/>
+      </w:pPr>
+      <w:r>
+        <w:t xml:space="preserve">Learning to manage the carbon cycle in soils as an ecosystem service is critical for the health of our planet, especially in the midst of climate change. By properly managing each soil, for each specific ecosystem we can study how we may be able to input more carbon into the soil from the atmosphere provided the greenhouse gas effect does not overwhelm the mechanisms protecting carbon form respiration in each ecosystem first. From tropical soils using volcanic minerals to stabilize organic matter to arctic soils losing their ability to freeze microbial activity, the difference in challenges facing soil carbon sequestration varies by biome type. By using global models we can try to predict the areas that should be focused on to have land use management changes that could dramatically alter the amount of carbon in the atmosphere. (link again to 2av.post)</w:t>
+      </w:r>
+    </w:p>
+    <w:p>
+      <w:pPr>
+        <w:pStyle w:val="BodyText"/>
+      </w:pPr>
+      <w:r>
+        <w:t xml:space="preserve">Further Resources:</w:t>
+      </w:r>
+    </w:p>
+    <w:p>
+      <w:pPr>
+        <w:pStyle w:val="BodyText"/>
+      </w:pPr>
+      <w:r>
+        <w:t xml:space="preserve">Jackson et al. (2017)</w:t>
+      </w:r>
+      <w:r>
+        <w:t xml:space="preserve"> </w:t>
+      </w:r>
+      <w:hyperlink r:id="rId35">
+        <w:r>
+          <w:rPr>
+            <w:rStyle w:val="Hyperlink"/>
+          </w:rPr>
+          <w:t xml:space="preserve">doi</w:t>
+        </w:r>
+      </w:hyperlink>
+      <w:r>
+        <w:br w:type="textWrapping"/>
+      </w:r>
+      <w:r>
+        <w:t xml:space="preserve">Vitharana et al. (2017)</w:t>
+      </w:r>
+      <w:r>
+        <w:t xml:space="preserve"> </w:t>
+      </w:r>
+      <w:hyperlink r:id="rId36">
+        <w:r>
+          <w:rPr>
+            <w:rStyle w:val="Hyperlink"/>
+          </w:rPr>
+          <w:t xml:space="preserve">doi</w:t>
+        </w:r>
+      </w:hyperlink>
+      <w:r>
+        <w:br w:type="textWrapping"/>
+      </w:r>
+      <w:r>
+        <w:t xml:space="preserve">Raich et al. (2006)</w:t>
       </w:r>
       <w:r>
         <w:t xml:space="preserve"> </w:t>
@@ -658,14 +864,14 @@
           <w:rPr>
             <w:rStyle w:val="Hyperlink"/>
           </w:rPr>
-          <w:t xml:space="preserve">DOI</w:t>
+          <w:t xml:space="preserve">doi</w:t>
         </w:r>
       </w:hyperlink>
       <w:r>
         <w:br w:type="textWrapping"/>
       </w:r>
       <w:r>
-        <w:t xml:space="preserve">Paustian et al.(2016)</w:t>
+        <w:t xml:space="preserve">Torn et al. (2005)</w:t>
       </w:r>
       <w:r>
         <w:t xml:space="preserve"> </w:t>
@@ -675,519 +881,7 @@
           <w:rPr>
             <w:rStyle w:val="Hyperlink"/>
           </w:rPr>
-          <w:t xml:space="preserve">DOI</w:t>
-        </w:r>
-      </w:hyperlink>
-    </w:p>
-    <w:p>
-      <w:pPr>
-        <w:pStyle w:val="Heading1"/>
-      </w:pPr>
-      <w:bookmarkStart w:id="39" w:name="where-have-we-come-from-the-first-global-soc-models"/>
-      <w:bookmarkEnd w:id="39"/>
-      <w:r>
-        <w:t xml:space="preserve">Where have we come from?: The first global SOC models</w:t>
-      </w:r>
-    </w:p>
-    <w:p>
-      <w:pPr>
-        <w:pStyle w:val="FirstParagraph"/>
-      </w:pPr>
-      <w:r>
-        <w:t xml:space="preserve">The original models in the global climate cycle looked at soil carbon stocks within an area as a relationship between precipitation, evapotranspiration, carbon minerals and the Holdridge world life zones (more commonly referred to as biomes). These early models of global terrestrial carbon failed to account for the effects of climate change that would be brought into fruition many years after the original models were established.</w:t>
-      </w:r>
-    </w:p>
-    <w:p>
-      <w:pPr>
-        <w:pStyle w:val="FigureWithCaption"/>
-      </w:pPr>
-      <w:r>
-        <w:drawing>
-          <wp:inline>
-            <wp:extent cx="5334000" cy="3308430"/>
-            <wp:effectExtent b="0" l="0" r="0" t="0"/>
-            <wp:docPr descr="Figure 5: Contours of soil carbon density overlaid on the Holdridge world life zones, displaying the old view of how carbon stocks were distributed globally (Post et al.1982)." title="" id="1" name="Picture"/>
-            <a:graphic>
-              <a:graphicData uri="http://schemas.openxmlformats.org/drawingml/2006/picture">
-                <pic:pic>
-                  <pic:nvPicPr>
-                    <pic:cNvPr descr="C:\Users\Casey\Desktop\NREM%20691\SOC-Hub\content\images_blog_1\Figure5.png" id="0" name="Picture"/>
-                    <pic:cNvPicPr>
-                      <a:picLocks noChangeArrowheads="1" noChangeAspect="1"/>
-                    </pic:cNvPicPr>
-                  </pic:nvPicPr>
-                  <pic:blipFill>
-                    <a:blip r:embed="rId40"/>
-                    <a:stretch>
-                      <a:fillRect/>
-                    </a:stretch>
-                  </pic:blipFill>
-                  <pic:spPr bwMode="auto">
-                    <a:xfrm>
-                      <a:off x="0" y="0"/>
-                      <a:ext cx="5334000" cy="3308430"/>
-                    </a:xfrm>
-                    <a:prstGeom prst="rect">
-                      <a:avLst/>
-                    </a:prstGeom>
-                    <a:noFill/>
-                    <a:ln w="9525">
-                      <a:noFill/>
-                      <a:headEnd/>
-                      <a:tailEnd/>
-                    </a:ln>
-                  </pic:spPr>
-                </pic:pic>
-              </a:graphicData>
-            </a:graphic>
-          </wp:inline>
-        </w:drawing>
-      </w:r>
-    </w:p>
-    <w:p>
-      <w:pPr>
-        <w:pStyle w:val="ImageCaption"/>
-      </w:pPr>
-      <w:r>
-        <w:t xml:space="preserve">Figure 5: Contours of soil carbon density overlaid on the Holdridge world life zones, displaying the old view of how carbon stocks were distributed globally (Post et al.1982).</w:t>
-      </w:r>
-    </w:p>
-    <w:p>
-      <w:pPr>
-        <w:pStyle w:val="BodyText"/>
-      </w:pPr>
-      <w:r>
-        <w:t xml:space="preserve">Figure 6 shows how the total global estimates in carbon density have evolved overtime. Some estimates have been over the current level (#28) and others have been underestimated. As we enter this new period of climate change and all the heavy uncertainty around the relationship of terrestrial carbon and the atmosphere, we need to evolve the ESM models to encompass this change. Protocols like those in CMIP5 are helping to address this uncertainty but are only scratching the surface of what is to come.</w:t>
-      </w:r>
-    </w:p>
-    <w:p>
-      <w:pPr>
-        <w:pStyle w:val="FigureWithCaption"/>
-      </w:pPr>
-      <w:r>
-        <w:drawing>
-          <wp:inline>
-            <wp:extent cx="5334000" cy="2830576"/>
-            <wp:effectExtent b="0" l="0" r="0" t="0"/>
-            <wp:docPr descr="Figure 6: The estimates of the global distribution of carbon density (tons of C ha-1) extracted from literature of that time (Scharlemann et al. 2014).)" title="" id="1" name="Picture"/>
-            <a:graphic>
-              <a:graphicData uri="http://schemas.openxmlformats.org/drawingml/2006/picture">
-                <pic:pic>
-                  <pic:nvPicPr>
-                    <pic:cNvPr descr="C:\Users\Casey\Desktop\NREM%20691\SOC-Hub\content\images_blog_1\Figure6.png" id="0" name="Picture"/>
-                    <pic:cNvPicPr>
-                      <a:picLocks noChangeArrowheads="1" noChangeAspect="1"/>
-                    </pic:cNvPicPr>
-                  </pic:nvPicPr>
-                  <pic:blipFill>
-                    <a:blip r:embed="rId41"/>
-                    <a:stretch>
-                      <a:fillRect/>
-                    </a:stretch>
-                  </pic:blipFill>
-                  <pic:spPr bwMode="auto">
-                    <a:xfrm>
-                      <a:off x="0" y="0"/>
-                      <a:ext cx="5334000" cy="2830576"/>
-                    </a:xfrm>
-                    <a:prstGeom prst="rect">
-                      <a:avLst/>
-                    </a:prstGeom>
-                    <a:noFill/>
-                    <a:ln w="9525">
-                      <a:noFill/>
-                      <a:headEnd/>
-                      <a:tailEnd/>
-                    </a:ln>
-                  </pic:spPr>
-                </pic:pic>
-              </a:graphicData>
-            </a:graphic>
-          </wp:inline>
-        </w:drawing>
-      </w:r>
-    </w:p>
-    <w:p>
-      <w:pPr>
-        <w:pStyle w:val="ImageCaption"/>
-      </w:pPr>
-      <w:r>
-        <w:t xml:space="preserve">Figure 6: The estimates of the global distribution of carbon density (tons of C ha-1) extracted from literature of that time (Scharlemann et al. 2014).)</w:t>
-      </w:r>
-    </w:p>
-    <w:p>
-      <w:pPr>
-        <w:pStyle w:val="BodyText"/>
-      </w:pPr>
-      <w:r>
-        <w:rPr>
-          <w:b/>
-        </w:rPr>
-        <w:t xml:space="preserve">Further Resources</w:t>
-      </w:r>
-    </w:p>
-    <w:p>
-      <w:pPr>
-        <w:pStyle w:val="BodyText"/>
-      </w:pPr>
-      <w:r>
-        <w:t xml:space="preserve">Post et al., (1982)</w:t>
-      </w:r>
-      <w:r>
-        <w:t xml:space="preserve"> </w:t>
-      </w:r>
-      <w:hyperlink r:id="rId42">
-        <w:r>
-          <w:rPr>
-            <w:rStyle w:val="Hyperlink"/>
-          </w:rPr>
-          <w:t xml:space="preserve">DOI</w:t>
-        </w:r>
-      </w:hyperlink>
-      <w:r>
-        <w:t xml:space="preserve">.</w:t>
-      </w:r>
-      <w:r>
-        <w:br w:type="textWrapping"/>
-      </w:r>
-      <w:r>
-        <w:t xml:space="preserve">Scharlemann et al., (2014)</w:t>
-      </w:r>
-      <w:r>
-        <w:t xml:space="preserve"> </w:t>
-      </w:r>
-      <w:hyperlink r:id="rId43">
-        <w:r>
-          <w:rPr>
-            <w:rStyle w:val="Hyperlink"/>
-          </w:rPr>
-          <w:t xml:space="preserve">DOI</w:t>
-        </w:r>
-      </w:hyperlink>
-    </w:p>
-    <w:p>
-      <w:pPr>
-        <w:pStyle w:val="Heading1"/>
-      </w:pPr>
-      <w:bookmarkStart w:id="44" w:name="where-are-we-going-the-future-of-esms"/>
-      <w:bookmarkEnd w:id="44"/>
-      <w:r>
-        <w:t xml:space="preserve">Where are we going?: The future of ESMs</w:t>
-      </w:r>
-    </w:p>
-    <w:p>
-      <w:pPr>
-        <w:pStyle w:val="FirstParagraph"/>
-      </w:pPr>
-      <w:r>
-        <w:t xml:space="preserve">There are several different types of models that have been developed in ESM. Most often the type of model developed depends on the accessibility to the data you have. Models based on empirical relationships (real data) can be stronger since they are validated with on the ground measurements. However, when this type of data is unavailable models can be based on known mechanisms, physics and first principles. Steefel et al. (2005) argues taking a more integrated systems approach to ESM development. They describe this scientific integrated system as a model</w:t>
-      </w:r>
-      <w:r>
-        <w:t xml:space="preserve"> </w:t>
-      </w:r>
-      <w:r>
-        <w:t xml:space="preserve">“</w:t>
-      </w:r>
-      <w:r>
-        <w:t xml:space="preserve">where individual time and space-dependent processes are linked and where the relative importance of individual sub-processes cannot be fully assessed without considering them in the context of the other dynamic processes</w:t>
-      </w:r>
-      <w:r>
-        <w:t xml:space="preserve">”</w:t>
-      </w:r>
-      <w:r>
-        <w:t xml:space="preserve">. This means linking all processes of carbon sequestration, organic matter decomposition, and carbon transport across spatial and temporal timescales into a continuum, rather than a separate, linear model. This can also be referred to as reactive transport modeling.</w:t>
-      </w:r>
-    </w:p>
-    <w:p>
-      <w:pPr>
-        <w:pStyle w:val="BodyText"/>
-      </w:pPr>
-      <w:r>
-        <w:t xml:space="preserve">There are three types of reactive transport modeling, continuum models, pore scale models, and hybrid models. Continuum models averaging the systems properties across a control volume or representative elementary volume (REV). This is the most common and efficient method of modelling since it averages nested systems to address the larger global scale. Pore scale models</w:t>
-      </w:r>
-      <w:r>
-        <w:t xml:space="preserve"> </w:t>
-      </w:r>
-      <w:r>
-        <w:t xml:space="preserve">“</w:t>
-      </w:r>
-      <w:r>
-        <w:t xml:space="preserve">aim to capture pore scale behavior through a set of rules governing mass transport and chemical/biological reactions within and between individual pores</w:t>
-      </w:r>
-      <w:r>
-        <w:t xml:space="preserve">”</w:t>
-      </w:r>
-      <w:r>
-        <w:t xml:space="preserve"> </w:t>
-      </w:r>
-      <w:r>
-        <w:t xml:space="preserve">(Steefel et al. 2005). These models are efficient for use on computational power. Hybrid models use a hierarchical system to link different continuum models representing a characteristic length scale to the next continuum to model the entire system.</w:t>
-      </w:r>
-    </w:p>
-    <w:p>
-      <w:pPr>
-        <w:pStyle w:val="FigureWithCaption"/>
-      </w:pPr>
-      <w:r>
-        <w:drawing>
-          <wp:inline>
-            <wp:extent cx="5334000" cy="3135491"/>
-            <wp:effectExtent b="0" l="0" r="0" t="0"/>
-            <wp:docPr descr="Figure 7: Governing equations for a reactive transport system (Steefel et al., 2005)" title="" id="1" name="Picture"/>
-            <a:graphic>
-              <a:graphicData uri="http://schemas.openxmlformats.org/drawingml/2006/picture">
-                <pic:pic>
-                  <pic:nvPicPr>
-                    <pic:cNvPr descr="C:\Users\Casey\Desktop\NREM%20691\SOC-Hub\content\images_blog_1\Figure7.png" id="0" name="Picture"/>
-                    <pic:cNvPicPr>
-                      <a:picLocks noChangeArrowheads="1" noChangeAspect="1"/>
-                    </pic:cNvPicPr>
-                  </pic:nvPicPr>
-                  <pic:blipFill>
-                    <a:blip r:embed="rId45"/>
-                    <a:stretch>
-                      <a:fillRect/>
-                    </a:stretch>
-                  </pic:blipFill>
-                  <pic:spPr bwMode="auto">
-                    <a:xfrm>
-                      <a:off x="0" y="0"/>
-                      <a:ext cx="5334000" cy="3135491"/>
-                    </a:xfrm>
-                    <a:prstGeom prst="rect">
-                      <a:avLst/>
-                    </a:prstGeom>
-                    <a:noFill/>
-                    <a:ln w="9525">
-                      <a:noFill/>
-                      <a:headEnd/>
-                      <a:tailEnd/>
-                    </a:ln>
-                  </pic:spPr>
-                </pic:pic>
-              </a:graphicData>
-            </a:graphic>
-          </wp:inline>
-        </w:drawing>
-      </w:r>
-    </w:p>
-    <w:p>
-      <w:pPr>
-        <w:pStyle w:val="ImageCaption"/>
-      </w:pPr>
-      <w:r>
-        <w:t xml:space="preserve">Figure 7: Governing equations for a reactive transport system (Steefel et al., 2005)</w:t>
-      </w:r>
-    </w:p>
-    <w:p>
-      <w:pPr>
-        <w:pStyle w:val="BodyText"/>
-      </w:pPr>
-      <w:r>
-        <w:t xml:space="preserve">For all these approaches there are many challenges to scaling. When a model scales from a soil pore to ESM there is many associated uncertainties. The on the ground data used to validate the model may not represent the true values within the system and the data could upscale or downscale the model predictions. Also there may there is not enough data for the model and extrapolating it to cover an ecosystem or entire planet is not representative of the randomness within the system.</w:t>
-      </w:r>
-      <w:r>
-        <w:t xml:space="preserve"> </w:t>
-      </w:r>
-      <w:r>
-        <w:t xml:space="preserve">Nonetheless, changing from a linear model to a multi continua model is the new focus of ESMs in order to create accurate forecasts for how climate change may affect carbon stocks across different ecosystems. The mechanisms of carbon sequestration and decomposition are so complex and variant by climate that they require a modeling approach that reflects the complexities and nonlinearity of the environment. Bradford et al. (2016) suggest</w:t>
-      </w:r>
-      <w:r>
-        <w:t xml:space="preserve"> </w:t>
-      </w:r>
-      <w:r>
-        <w:t xml:space="preserve">“</w:t>
-      </w:r>
-      <w:r>
-        <w:t xml:space="preserve">model-knowledge integration</w:t>
-      </w:r>
-      <w:r>
-        <w:t xml:space="preserve">”</w:t>
-      </w:r>
-      <w:r>
-        <w:t xml:space="preserve"> </w:t>
-      </w:r>
-      <w:r>
-        <w:t xml:space="preserve">where models can be accurately represented by adding our advanced knowledge of carbon stabilization to improve feedback projections. Moving forward we need to bring together theory, measurement and modeling in order to predict accurate relationships and create sustainable management decisions</w:t>
-      </w:r>
-      <w:r>
-        <w:t xml:space="preserve"> </w:t>
-      </w:r>
-      <w:r>
-        <w:rPr>
-          <w:i/>
-        </w:rPr>
-        <w:t xml:space="preserve">(link to Jon’s paper)</w:t>
-      </w:r>
-      <w:r>
-        <w:t xml:space="preserve">.</w:t>
-      </w:r>
-    </w:p>
-    <w:p>
-      <w:pPr>
-        <w:pStyle w:val="BodyText"/>
-      </w:pPr>
-      <w:r>
-        <w:rPr>
-          <w:b/>
-        </w:rPr>
-        <w:t xml:space="preserve">Further Resources</w:t>
-      </w:r>
-    </w:p>
-    <w:p>
-      <w:pPr>
-        <w:pStyle w:val="BodyText"/>
-      </w:pPr>
-      <w:r>
-        <w:t xml:space="preserve">Steefel et al., (2005)</w:t>
-      </w:r>
-      <w:r>
-        <w:t xml:space="preserve"> </w:t>
-      </w:r>
-      <w:hyperlink r:id="rId46">
-        <w:r>
-          <w:rPr>
-            <w:rStyle w:val="Hyperlink"/>
-          </w:rPr>
-          <w:t xml:space="preserve">DOI</w:t>
-        </w:r>
-      </w:hyperlink>
-      <w:r>
-        <w:br w:type="textWrapping"/>
-      </w:r>
-      <w:r>
-        <w:t xml:space="preserve">Bradford et al., (2016)</w:t>
-      </w:r>
-      <w:r>
-        <w:t xml:space="preserve"> </w:t>
-      </w:r>
-      <w:hyperlink r:id="rId47">
-        <w:r>
-          <w:rPr>
-            <w:rStyle w:val="Hyperlink"/>
-          </w:rPr>
-          <w:t xml:space="preserve">DOI</w:t>
-        </w:r>
-      </w:hyperlink>
-    </w:p>
-    <w:p>
-      <w:pPr>
-        <w:pStyle w:val="Heading1"/>
-      </w:pPr>
-      <w:bookmarkStart w:id="48" w:name="improving-empirical-relationships-to-strength-esm-enter-iscn-and-isen"/>
-      <w:bookmarkEnd w:id="48"/>
-      <w:r>
-        <w:t xml:space="preserve">Improving empirical relationships to strength ESM: Enter ISCN and ISEN</w:t>
-      </w:r>
-    </w:p>
-    <w:p>
-      <w:pPr>
-        <w:pStyle w:val="FirstParagraph"/>
-      </w:pPr>
-      <w:r>
-        <w:t xml:space="preserve">Efforts are being made to quantify global carbon stocks using empirical relationships that have been determined from existing datasets. The International Soil Carbon Network (ICSN) is a</w:t>
-      </w:r>
-      <w:r>
-        <w:t xml:space="preserve"> </w:t>
-      </w:r>
-      <w:r>
-        <w:t xml:space="preserve">“</w:t>
-      </w:r>
-      <w:r>
-        <w:t xml:space="preserve">large-scale synthesis of soil carbon science</w:t>
-      </w:r>
-      <w:r>
-        <w:t xml:space="preserve">”</w:t>
-      </w:r>
-      <w:r>
-        <w:t xml:space="preserve"> </w:t>
-      </w:r>
-      <w:r>
-        <w:t xml:space="preserve">ISCN. This network synthesizes data about soil carbon into a single platform that then can be used to understand some of the still under answered questions on soil carbon dynamics. One of the largest questions is carbon stabilization and destabilization and under what conditions do either exist, which is critical in the face of climate change. Mostly soil carbon experiments focus solely on the top 30 cm of soil and the relationship of climate change to deep soil carbon is still widely unexplored. The is what created the call for the International Soil Experimental Network (ISEN). ISEN is a global database of manipulative soil warming experiments that focus specifically on the effects of warming deep (at least to 1m) soil profiles (Torn et al. 2015). Networks like the ISCN and ISEN provide the framework for the addition of data into a global soil carbon database. This data can then be used to extrapolate global soil carbon stocks and how they may change in the future due to climate change. This kind of data is an important step in reducing uncertainty in ESMs.</w:t>
-      </w:r>
-    </w:p>
-    <w:p>
-      <w:pPr>
-        <w:pStyle w:val="FigureWithCaption"/>
-      </w:pPr>
-      <w:r>
-        <w:drawing>
-          <wp:inline>
-            <wp:extent cx="5334000" cy="2322459"/>
-            <wp:effectExtent b="0" l="0" r="0" t="0"/>
-            <wp:docPr descr="Figure 8: Existing and planned sites for the ISEN at the time of the paper publication. The global temperature map shows the predicted increase in mean temperature for 2080-2100 at 0.01 m soil depth (Torn et al. 2015)" title="" id="1" name="Picture"/>
-            <a:graphic>
-              <a:graphicData uri="http://schemas.openxmlformats.org/drawingml/2006/picture">
-                <pic:pic>
-                  <pic:nvPicPr>
-                    <pic:cNvPr descr="C:\Users\Casey\Desktop\NREM%20691\SOC-Hub\content\images_blog_1\Figure8.png" id="0" name="Picture"/>
-                    <pic:cNvPicPr>
-                      <a:picLocks noChangeArrowheads="1" noChangeAspect="1"/>
-                    </pic:cNvPicPr>
-                  </pic:nvPicPr>
-                  <pic:blipFill>
-                    <a:blip r:embed="rId49"/>
-                    <a:stretch>
-                      <a:fillRect/>
-                    </a:stretch>
-                  </pic:blipFill>
-                  <pic:spPr bwMode="auto">
-                    <a:xfrm>
-                      <a:off x="0" y="0"/>
-                      <a:ext cx="5334000" cy="2322459"/>
-                    </a:xfrm>
-                    <a:prstGeom prst="rect">
-                      <a:avLst/>
-                    </a:prstGeom>
-                    <a:noFill/>
-                    <a:ln w="9525">
-                      <a:noFill/>
-                      <a:headEnd/>
-                      <a:tailEnd/>
-                    </a:ln>
-                  </pic:spPr>
-                </pic:pic>
-              </a:graphicData>
-            </a:graphic>
-          </wp:inline>
-        </w:drawing>
-      </w:r>
-    </w:p>
-    <w:p>
-      <w:pPr>
-        <w:pStyle w:val="ImageCaption"/>
-      </w:pPr>
-      <w:r>
-        <w:t xml:space="preserve">Figure 8: Existing and planned sites for the ISEN at the time of the paper publication. The global temperature map shows the predicted increase in mean temperature for 2080-2100 at 0.01 m soil depth (Torn et al. 2015)</w:t>
-      </w:r>
-    </w:p>
-    <w:p>
-      <w:pPr>
-        <w:pStyle w:val="BodyText"/>
-      </w:pPr>
-      <w:r>
-        <w:rPr>
-          <w:b/>
-        </w:rPr>
-        <w:t xml:space="preserve">Further Resources</w:t>
-      </w:r>
-    </w:p>
-    <w:p>
-      <w:pPr>
-        <w:pStyle w:val="BodyText"/>
-      </w:pPr>
-      <w:r>
-        <w:t xml:space="preserve">Torn et al., (2015)</w:t>
-      </w:r>
-      <w:r>
-        <w:t xml:space="preserve"> </w:t>
-      </w:r>
-      <w:hyperlink r:id="rId50">
-        <w:r>
-          <w:rPr>
-            <w:rStyle w:val="Hyperlink"/>
-          </w:rPr>
-          <w:t xml:space="preserve">DOI</w:t>
+          <w:t xml:space="preserve">doi</w:t>
         </w:r>
       </w:hyperlink>
     </w:p>
@@ -1299,7 +993,7 @@
     </w:lvl>
   </w:abstractNum>
   <w:abstractNum w:abstractNumId="990">
-    <w:nsid w:val="666f28cf"/>
+    <w:nsid w:val="be6806df"/>
     <w:multiLevelType w:val="multilevel"/>
     <w:lvl w:ilvl="0">
       <w:numFmt w:val="bullet"/>

</xml_diff>